<commit_message>
add links to materials to overview
</commit_message>
<xml_diff>
--- a/Fall_2021/10:22_Perfectionism/session_overview_P.docx
+++ b/Fall_2021/10:22_Perfectionism/session_overview_P.docx
@@ -196,6 +196,17 @@
       <w:r>
         <w:t xml:space="preserve"> </w:t>
       </w:r>
+      <w:hyperlink r:id="rId6" w:history="1">
+        <w:r>
+          <w:rPr>
+            <w:rStyle w:val="Hyperlink"/>
+          </w:rPr>
+          <w:t>https://osf.io/jnkpf/</w:t>
+        </w:r>
+      </w:hyperlink>
+      <w:r>
+        <w:t xml:space="preserve"> </w:t>
+      </w:r>
     </w:p>
     <w:p/>
     <w:p>
@@ -209,7 +220,20 @@
       <w:r>
         <w:t xml:space="preserve">see </w:t>
       </w:r>
+      <w:hyperlink r:id="rId7" w:history="1">
+        <w:r>
+          <w:rPr>
+            <w:rStyle w:val="Hyperlink"/>
+          </w:rPr>
+          <w:t>https://osf.io/3du6e/</w:t>
+        </w:r>
+      </w:hyperlink>
+      <w:r>
+        <w:t xml:space="preserve"> </w:t>
+      </w:r>
     </w:p>
+    <w:p/>
+    <w:p/>
     <w:p/>
     <w:p/>
     <w:p/>
@@ -579,6 +603,7 @@
     <w:lsdException w:name="HTML Sample" w:semiHidden="1" w:unhideWhenUsed="1"/>
     <w:lsdException w:name="HTML Typewriter" w:semiHidden="1" w:unhideWhenUsed="1"/>
     <w:lsdException w:name="HTML Variable" w:semiHidden="1" w:unhideWhenUsed="1"/>
+    <w:lsdException w:name="Normal Table" w:semiHidden="1" w:unhideWhenUsed="1"/>
     <w:lsdException w:name="annotation subject" w:semiHidden="1" w:unhideWhenUsed="1"/>
     <w:lsdException w:name="No List" w:semiHidden="1" w:unhideWhenUsed="1"/>
     <w:lsdException w:name="Outline List 1" w:semiHidden="1" w:unhideWhenUsed="1"/>
@@ -625,8 +650,10 @@
     <w:lsdException w:name="Table Subtle 2" w:semiHidden="1" w:unhideWhenUsed="1"/>
     <w:lsdException w:name="Table Web 1" w:semiHidden="1" w:unhideWhenUsed="1"/>
     <w:lsdException w:name="Table Web 2" w:semiHidden="1" w:unhideWhenUsed="1"/>
+    <w:lsdException w:name="Table Web 3" w:semiHidden="1" w:unhideWhenUsed="1"/>
     <w:lsdException w:name="Balloon Text" w:semiHidden="1" w:unhideWhenUsed="1"/>
     <w:lsdException w:name="Table Grid" w:uiPriority="39"/>
+    <w:lsdException w:name="Table Theme" w:semiHidden="1" w:unhideWhenUsed="1"/>
     <w:lsdException w:name="Placeholder Text" w:semiHidden="1"/>
     <w:lsdException w:name="No Spacing" w:uiPriority="1" w:qFormat="1"/>
     <w:lsdException w:name="Light Shading" w:uiPriority="60"/>
@@ -901,6 +928,18 @@
       <w:ind w:left="720"/>
       <w:contextualSpacing/>
     </w:pPr>
+  </w:style>
+  <w:style w:type="character" w:styleId="UnresolvedMention">
+    <w:name w:val="Unresolved Mention"/>
+    <w:basedOn w:val="DefaultParagraphFont"/>
+    <w:uiPriority w:val="99"/>
+    <w:semiHidden/>
+    <w:unhideWhenUsed/>
+    <w:rsid w:val="00B45387"/>
+    <w:rPr>
+      <w:color w:val="605E5C"/>
+      <w:shd w:val="clear" w:color="auto" w:fill="E1DFDD"/>
+    </w:rPr>
   </w:style>
 </w:styles>
 </file>

</xml_diff>